<commit_message>
Adding Case Study 3
Also updating the syllabus to change the due date for this assignment to October 29th.
</commit_message>
<xml_diff>
--- a/syllabus/ECON 4075 - Syllabus - Fall 2023.docx
+++ b/syllabus/ECON 4075 - Syllabus - Fall 2023.docx
@@ -6222,25 +6222,7 @@
                 <w:sz w:val="18"/>
                 <w:szCs w:val="18"/>
               </w:rPr>
-              <w:t xml:space="preserve">, Public </w:t>
-            </w:r>
-            <w:proofErr w:type="gramStart"/>
-            <w:r>
-              <w:rPr>
-                <w:rFonts w:asciiTheme="majorHAnsi" w:hAnsiTheme="majorHAnsi" w:cs="Calibri Light"/>
-                <w:sz w:val="18"/>
-                <w:szCs w:val="18"/>
-              </w:rPr>
-              <w:t>Lands</w:t>
-            </w:r>
-            <w:proofErr w:type="gramEnd"/>
-            <w:r>
-              <w:rPr>
-                <w:rFonts w:asciiTheme="majorHAnsi" w:hAnsiTheme="majorHAnsi" w:cs="Calibri Light"/>
-                <w:sz w:val="18"/>
-                <w:szCs w:val="18"/>
-              </w:rPr>
-              <w:t xml:space="preserve"> and their Amenities</w:t>
+              <w:t>, Public Lands and their Amenities</w:t>
             </w:r>
             <w:r>
               <w:rPr>
@@ -7873,25 +7855,7 @@
                   <w:sz w:val="18"/>
                   <w:szCs w:val="18"/>
                 </w:rPr>
-                <w:t xml:space="preserve">Cook </w:t>
-              </w:r>
-              <w:r>
-                <w:rPr>
-                  <w:rStyle w:val="Hyperlink"/>
-                  <w:rFonts w:asciiTheme="majorHAnsi" w:hAnsiTheme="majorHAnsi" w:cs="Calibri Light"/>
-                  <w:sz w:val="18"/>
-                  <w:szCs w:val="18"/>
-                </w:rPr>
-                <w:t>(</w:t>
-              </w:r>
-              <w:r>
-                <w:rPr>
-                  <w:rStyle w:val="Hyperlink"/>
-                  <w:rFonts w:asciiTheme="majorHAnsi" w:hAnsiTheme="majorHAnsi" w:cs="Calibri Light"/>
-                  <w:sz w:val="18"/>
-                  <w:szCs w:val="18"/>
-                </w:rPr>
-                <w:t>2022)</w:t>
+                <w:t>Cook (2022)</w:t>
               </w:r>
             </w:hyperlink>
           </w:p>
@@ -8282,15 +8246,7 @@
                 <w:sz w:val="18"/>
                 <w:szCs w:val="18"/>
               </w:rPr>
-              <w:t xml:space="preserve"> </w:t>
-            </w:r>
-            <w:r>
-              <w:rPr>
-                <w:rFonts w:asciiTheme="majorHAnsi" w:hAnsiTheme="majorHAnsi"/>
-                <w:sz w:val="18"/>
-                <w:szCs w:val="18"/>
-              </w:rPr>
-              <w:t xml:space="preserve">and </w:t>
+              <w:t xml:space="preserve"> and </w:t>
             </w:r>
             <w:r>
               <w:rPr>
@@ -8421,7 +8377,17 @@
                 <w:sz w:val="18"/>
                 <w:szCs w:val="18"/>
               </w:rPr>
-              <w:t>Oct 15</w:t>
+              <w:t xml:space="preserve">Oct </w:t>
+            </w:r>
+            <w:r>
+              <w:rPr>
+                <w:rFonts w:asciiTheme="majorHAnsi" w:hAnsiTheme="majorHAnsi" w:cs="Calibri Light"/>
+                <w:b/>
+                <w:bCs/>
+                <w:sz w:val="18"/>
+                <w:szCs w:val="18"/>
+              </w:rPr>
+              <w:t>29</w:t>
             </w:r>
             <w:r>
               <w:rPr>
@@ -9689,15 +9655,7 @@
                 <w:sz w:val="18"/>
                 <w:szCs w:val="18"/>
               </w:rPr>
-              <w:t xml:space="preserve"> </w:t>
-            </w:r>
-            <w:r>
-              <w:rPr>
-                <w:rFonts w:asciiTheme="majorHAnsi" w:hAnsiTheme="majorHAnsi" w:cs="Calibri Light"/>
-                <w:sz w:val="18"/>
-                <w:szCs w:val="18"/>
-              </w:rPr>
-              <w:t xml:space="preserve">and </w:t>
+              <w:t xml:space="preserve"> and </w:t>
             </w:r>
             <w:r>
               <w:rPr>

</xml_diff>

<commit_message>
Adding Readings and Updated Syllabus
Syllabus updated to reflect new due date for reflection post #2. Other readings are now on the course website.
</commit_message>
<xml_diff>
--- a/syllabus/ECON 4075 - Syllabus - Fall 2023.docx
+++ b/syllabus/ECON 4075 - Syllabus - Fall 2023.docx
@@ -9772,7 +9772,17 @@
                 <w:sz w:val="18"/>
                 <w:szCs w:val="18"/>
               </w:rPr>
-              <w:t>Nov 5</w:t>
+              <w:t xml:space="preserve">Nov </w:t>
+            </w:r>
+            <w:r>
+              <w:rPr>
+                <w:rFonts w:asciiTheme="majorHAnsi" w:hAnsiTheme="majorHAnsi" w:cs="Calibri Light"/>
+                <w:b/>
+                <w:bCs/>
+                <w:sz w:val="18"/>
+                <w:szCs w:val="18"/>
+              </w:rPr>
+              <w:t>8</w:t>
             </w:r>
             <w:r>
               <w:rPr>

</xml_diff>